<commit_message>
Pivoted to Pandoc in a big way
</commit_message>
<xml_diff>
--- a/test.docx
+++ b/test.docx
@@ -53,7 +53,7 @@
     </w:p>
     <w:p>
       <w:pPr>
-        <w:pStyle w:val="BodyText"/>
+        <w:pStyle w:val="TextBody"/>
       </w:pPr>
       <w:r>
         <w:t xml:space="preserve">This one contains</w:t>
@@ -103,7 +103,73 @@
         <w:t xml:space="preserve">.</w:t>
       </w:r>
     </w:p>
-    <w:sectPr/>
+    <w:p>
+      <w:pPr>
+        <w:pStyle w:val="Compact"/>
+      </w:pPr>
+      <w:r>
+        <w:t xml:space="preserve">The following style (example1) will work as expected</w:t>
+      </w:r>
+    </w:p>
+    <w:p>
+      <w:pPr>
+        <w:pStyle w:val="Compact"/>
+        <w:pStyle w:val="example1"/>
+      </w:pPr>
+      <w:r>
+        <w:t xml:space="preserve">this works</w:t>
+      </w:r>
+      <w:r>
+        <w:t xml:space="preserve"> </w:t>
+      </w:r>
+      <w:r>
+        <w:t xml:space="preserve">great</w:t>
+      </w:r>
+    </w:p>
+    <w:p>
+      <w:pPr>
+        <w:pStyle w:val="TextBody"/>
+      </w:pPr>
+      <w:r>
+        <w:t xml:space="preserve">however when using span tags the style will be defined again, overriding the previous</w:t>
+      </w:r>
+      <w:r>
+        <w:t xml:space="preserve"> </w:t>
+      </w:r>
+      <w:r>
+        <w:t xml:space="preserve">as you can see</w:t>
+      </w:r>
+      <w:r>
+        <w:rPr>
+          <w:rStyle w:val="example2"/>
+        </w:rPr>
+        <w:t xml:space="preserve">this doesn’t work great</w:t>
+      </w:r>
+      <w:r>
+        <w:t xml:space="preserve">. This makes me sad :(</w:t>
+      </w:r>
+    </w:p>
+    <w:p>
+      <w:pPr>
+        <w:pStyle w:val="Compact"/>
+        <w:pStyle w:val="Metadata"/>
+      </w:pPr>
+      <w:r>
+        <w:t xml:space="preserve">REQ-134, Trace: C-421, C-23, C-101</w:t>
+      </w:r>
+    </w:p>
+    <w:sectPr>
+      <w:footnotePr>
+        <w:numFmt w:val="decimal"/>
+      </w:footnotePr>
+      <w:type w:val="nextPage"/>
+      <w:pgSz w:w="12240" w:h="15840"/>
+      <w:pgMar w:left="1440" w:right="1440" w:header="0" w:top="1440" w:footer="0" w:bottom="1440" w:gutter="0"/>
+      <w:pgNumType w:fmt="decimal"/>
+      <w:formProt w:val="false"/>
+      <w:textDirection w:val="lrTb"/>
+      <w:docGrid w:type="default" w:linePitch="100" w:charSpace="0"/>
+    </w:sectPr>
   </w:body>
 </w:document>
 </file>
@@ -349,11 +415,11 @@
 </file>
 
 <file path=word/styles.xml><?xml version="1.0" encoding="utf-8"?>
-<w:styles xmlns:r="http://schemas.openxmlformats.org/officeDocument/2006/relationships" xmlns:w="http://schemas.openxmlformats.org/wordprocessingml/2006/main">
+<w:styles xmlns:w="http://schemas.openxmlformats.org/wordprocessingml/2006/main" xmlns:w14="http://schemas.microsoft.com/office/word/2010/wordml" xmlns:mc="http://schemas.openxmlformats.org/markup-compatibility/2006" mc:Ignorable="w14">
   <w:docDefaults>
     <w:rPrDefault>
       <w:rPr>
-        <w:rFonts w:asciiTheme="minorHAnsi" w:eastAsiaTheme="minorHAnsi" w:hAnsiTheme="minorHAnsi" w:cstheme="minorBidi"/>
+        <w:rFonts w:ascii="Cambria" w:hAnsi="Cambria" w:eastAsia="Cambria" w:cs="" w:asciiTheme="minorHAnsi" w:cstheme="minorBidi" w:eastAsiaTheme="minorHAnsi" w:hAnsiTheme="minorHAnsi"/>
         <w:sz w:val="24"/>
         <w:szCs w:val="24"/>
         <w:lang w:val="en-US" w:eastAsia="en-US" w:bidi="ar-SA"/>
@@ -361,134 +427,46 @@
     </w:rPrDefault>
     <w:pPrDefault>
       <w:pPr>
-        <w:spacing w:after="200"/>
+        <w:suppressAutoHyphens w:val="true"/>
       </w:pPr>
     </w:pPrDefault>
   </w:docDefaults>
   <w:latentStyles w:defLockedState="0" w:defUIPriority="0" w:defSemiHidden="0" w:defUnhideWhenUsed="0" w:defQFormat="0" w:count="276"/>
-  <w:style w:type="paragraph" w:default="1" w:styleId="Normal">
+  <w:style w:type="paragraph" w:styleId="Normal" w:default="1">
     <w:name w:val="Normal"/>
     <w:qFormat/>
-  </w:style>
-  <w:style w:type="paragraph" w:styleId="BodyText">
-    <w:name w:val="Body Text"/>
-    <w:basedOn w:val="Normal"/>
-    <w:link w:val="BodyTextChar"/>
-    <w:pPr>
-      <w:spacing w:before="180" w:after="180"/>
-    </w:pPr>
-    <w:qFormat/>
-  </w:style>
-  <w:style w:type="paragraph" w:customStyle="1" w:styleId="FirstParagraph">
-    <w:name w:val="First Paragraph"/>
-    <w:basedOn w:val="BodyText"/>
-    <w:next w:val="BodyText"/>
-    <w:qFormat/>
-  </w:style>
-  <w:style w:type="paragraph" w:customStyle="1" w:styleId="Compact">
-    <w:name w:val="Compact"/>
-    <w:basedOn w:val="BodyText"/>
-    <w:qFormat/>
-    <w:pPr>
-      <w:spacing w:before="36" w:after="36"/>
-    </w:pPr>
-  </w:style>
-  <w:style w:type="paragraph" w:styleId="Title">
-    <w:name w:val="Title"/>
-    <w:basedOn w:val="Normal"/>
-    <w:next w:val="BodyText"/>
-    <w:qFormat/>
-    <w:pPr>
-      <w:keepNext/>
-      <w:keepLines/>
-      <w:spacing w:before="480" w:after="240"/>
-      <w:jc w:val="center"/>
-    </w:pPr>
-    <w:rPr>
-      <w:rFonts w:asciiTheme="majorHAnsi" w:eastAsiaTheme="majorEastAsia" w:hAnsiTheme="majorHAnsi" w:cstheme="majorBidi"/>
-      <w:b/>
-      <w:bCs/>
-      <w:color w:val="345A8A" w:themeColor="accent1" w:themeShade="B5"/>
-      <w:sz w:val="36"/>
-      <w:szCs w:val="36"/>
-    </w:rPr>
-  </w:style>
-  <w:style w:type="paragraph" w:styleId="Subtitle">
-    <w:name w:val="Subtitle"/>
-    <w:basedOn w:val="Title"/>
-    <w:next w:val="BodyText"/>
-    <w:qFormat/>
-    <w:pPr>
-      <w:keepNext/>
-      <w:keepLines/>
-      <w:spacing w:before="240" w:after="240"/>
-      <w:jc w:val="center"/>
-    </w:pPr>
-    <w:rPr>
-      <w:sz w:val="30"/>
-      <w:szCs w:val="30"/>
-    </w:rPr>
-  </w:style>
-  <w:style w:type="paragraph" w:customStyle="1" w:styleId="Author">
-    <w:name w:val="Author"/>
-    <w:next w:val="BodyText"/>
-    <w:qFormat/>
-    <w:pPr>
-      <w:keepNext/>
-      <w:keepLines/>
-      <w:jc w:val="center"/>
-    </w:pPr>
-  </w:style>
-  <w:style w:type="paragraph" w:styleId="Date">
-    <w:name w:val="Date"/>
-    <w:next w:val="BodyText"/>
-    <w:qFormat/>
-    <w:pPr>
-      <w:keepNext/>
-      <w:keepLines/>
-      <w:jc w:val="center"/>
-    </w:pPr>
-  </w:style>
-  <w:style w:type="paragraph" w:customStyle="1" w:styleId="Abstract">
-    <w:name w:val="Abstract"/>
-    <w:basedOn w:val="Normal"/>
-    <w:next w:val="BodyText"/>
-    <w:qFormat/>
-    <w:pPr>
-      <w:keepNext/>
-      <w:keepLines/>
-      <w:spacing w:before="300" w:after="300"/>
-    </w:pPr>
-    <w:rPr>
-      <w:sz w:val="20"/>
-      <w:szCs w:val="20"/>
-    </w:rPr>
-  </w:style>
-  <w:style w:type="paragraph" w:styleId="Bibliography">
-    <w:name w:val="Bibliography"/>
-    <w:basedOn w:val="Normal"/>
-    <w:next w:val="Bibliography"/>
-    <w:qFormat/>
-    <w:pPr/>
-    <w:rPr/>
+    <w:pPr>
+      <w:widowControl/>
+      <w:bidi w:val="0"/>
+      <w:spacing w:before="0" w:after="200"/>
+      <w:jc w:val="left"/>
+    </w:pPr>
+    <w:rPr>
+      <w:rFonts w:ascii="Cambria" w:hAnsi="Cambria" w:eastAsia="Cambria" w:cs="" w:asciiTheme="minorHAnsi" w:cstheme="minorBidi" w:eastAsiaTheme="minorHAnsi" w:hAnsiTheme="minorHAnsi"/>
+      <w:color w:val="auto"/>
+      <w:kern w:val="0"/>
+      <w:sz w:val="24"/>
+      <w:szCs w:val="24"/>
+      <w:lang w:val="en-US" w:eastAsia="en-US" w:bidi="ar-SA"/>
+    </w:rPr>
   </w:style>
   <w:style w:type="paragraph" w:styleId="Heading1">
     <w:name w:val="Heading 1"/>
     <w:basedOn w:val="Normal"/>
-    <w:next w:val="BodyText"/>
+    <w:next w:val="TextBody"/>
     <w:uiPriority w:val="9"/>
     <w:qFormat/>
     <w:pPr>
-      <w:keepNext/>
+      <w:keepNext w:val="true"/>
       <w:keepLines/>
       <w:spacing w:before="480" w:after="0"/>
       <w:outlineLvl w:val="0"/>
     </w:pPr>
     <w:rPr>
-      <w:rFonts w:asciiTheme="majorHAnsi" w:eastAsiaTheme="majorEastAsia" w:hAnsiTheme="majorHAnsi" w:cstheme="majorBidi"/>
+      <w:rFonts w:ascii="Calibri" w:hAnsi="Calibri" w:eastAsia="" w:cs="" w:asciiTheme="majorHAnsi" w:cstheme="majorBidi" w:eastAsiaTheme="majorEastAsia" w:hAnsiTheme="majorHAnsi"/>
       <w:b/>
       <w:bCs/>
-      <w:color w:val="345A8A" w:themeColor="accent1" w:themeShade="B5"/>
+      <w:color w:val="345A8A" w:themeColor="accent1" w:themeShade="b5"/>
       <w:sz w:val="32"/>
       <w:szCs w:val="32"/>
     </w:rPr>
@@ -496,18 +474,18 @@
   <w:style w:type="paragraph" w:styleId="Heading2">
     <w:name w:val="Heading 2"/>
     <w:basedOn w:val="Normal"/>
-    <w:next w:val="BodyText"/>
+    <w:next w:val="TextBody"/>
     <w:uiPriority w:val="9"/>
     <w:unhideWhenUsed/>
     <w:qFormat/>
     <w:pPr>
-      <w:keepNext/>
+      <w:keepNext w:val="true"/>
       <w:keepLines/>
       <w:spacing w:before="200" w:after="0"/>
       <w:outlineLvl w:val="1"/>
     </w:pPr>
     <w:rPr>
-      <w:rFonts w:asciiTheme="majorHAnsi" w:eastAsiaTheme="majorEastAsia" w:hAnsiTheme="majorHAnsi" w:cstheme="majorBidi"/>
+      <w:rFonts w:ascii="Calibri" w:hAnsi="Calibri" w:eastAsia="" w:cs="" w:asciiTheme="majorHAnsi" w:cstheme="majorBidi" w:eastAsiaTheme="majorEastAsia" w:hAnsiTheme="majorHAnsi"/>
       <w:b/>
       <w:bCs/>
       <w:color w:val="4F81BD" w:themeColor="accent1"/>
@@ -518,18 +496,18 @@
   <w:style w:type="paragraph" w:styleId="Heading3">
     <w:name w:val="Heading 3"/>
     <w:basedOn w:val="Normal"/>
-    <w:next w:val="BodyText"/>
+    <w:next w:val="TextBody"/>
     <w:uiPriority w:val="9"/>
     <w:unhideWhenUsed/>
     <w:qFormat/>
     <w:pPr>
-      <w:keepNext/>
+      <w:keepNext w:val="true"/>
       <w:keepLines/>
       <w:spacing w:before="200" w:after="0"/>
       <w:outlineLvl w:val="2"/>
     </w:pPr>
     <w:rPr>
-      <w:rFonts w:asciiTheme="majorHAnsi" w:eastAsiaTheme="majorEastAsia" w:hAnsiTheme="majorHAnsi" w:cstheme="majorBidi"/>
+      <w:rFonts w:ascii="Calibri" w:hAnsi="Calibri" w:eastAsia="" w:cs="" w:asciiTheme="majorHAnsi" w:cstheme="majorBidi" w:eastAsiaTheme="majorEastAsia" w:hAnsiTheme="majorHAnsi"/>
       <w:b/>
       <w:bCs/>
       <w:color w:val="4F81BD" w:themeColor="accent1"/>
@@ -540,18 +518,18 @@
   <w:style w:type="paragraph" w:styleId="Heading4">
     <w:name w:val="Heading 4"/>
     <w:basedOn w:val="Normal"/>
-    <w:next w:val="BodyText"/>
+    <w:next w:val="TextBody"/>
     <w:uiPriority w:val="9"/>
     <w:unhideWhenUsed/>
     <w:qFormat/>
     <w:pPr>
-      <w:keepNext/>
+      <w:keepNext w:val="true"/>
       <w:keepLines/>
       <w:spacing w:before="200" w:after="0"/>
       <w:outlineLvl w:val="3"/>
     </w:pPr>
     <w:rPr>
-      <w:rFonts w:asciiTheme="majorHAnsi" w:eastAsiaTheme="majorEastAsia" w:hAnsiTheme="majorHAnsi" w:cstheme="majorBidi"/>
+      <w:rFonts w:ascii="Calibri" w:hAnsi="Calibri" w:eastAsia="" w:cs="" w:asciiTheme="majorHAnsi" w:cstheme="majorBidi" w:eastAsiaTheme="majorEastAsia" w:hAnsiTheme="majorHAnsi"/>
       <w:b/>
       <w:bCs/>
       <w:color w:val="4F81BD" w:themeColor="accent1"/>
@@ -562,18 +540,18 @@
   <w:style w:type="paragraph" w:styleId="Heading5">
     <w:name w:val="Heading 5"/>
     <w:basedOn w:val="Normal"/>
-    <w:next w:val="BodyText"/>
+    <w:next w:val="TextBody"/>
     <w:uiPriority w:val="9"/>
     <w:unhideWhenUsed/>
     <w:qFormat/>
     <w:pPr>
-      <w:keepNext/>
+      <w:keepNext w:val="true"/>
       <w:keepLines/>
       <w:spacing w:before="200" w:after="0"/>
       <w:outlineLvl w:val="4"/>
     </w:pPr>
     <w:rPr>
-      <w:rFonts w:asciiTheme="majorHAnsi" w:eastAsiaTheme="majorEastAsia" w:hAnsiTheme="majorHAnsi" w:cstheme="majorBidi"/>
+      <w:rFonts w:ascii="Calibri" w:hAnsi="Calibri" w:eastAsia="" w:cs="" w:asciiTheme="majorHAnsi" w:cstheme="majorBidi" w:eastAsiaTheme="majorEastAsia" w:hAnsiTheme="majorHAnsi"/>
       <w:i/>
       <w:iCs/>
       <w:color w:val="4F81BD" w:themeColor="accent1"/>
@@ -584,18 +562,18 @@
   <w:style w:type="paragraph" w:styleId="Heading6">
     <w:name w:val="Heading 6"/>
     <w:basedOn w:val="Normal"/>
-    <w:next w:val="BodyText"/>
+    <w:next w:val="TextBody"/>
     <w:uiPriority w:val="9"/>
     <w:unhideWhenUsed/>
     <w:qFormat/>
     <w:pPr>
-      <w:keepNext/>
+      <w:keepNext w:val="true"/>
       <w:keepLines/>
       <w:spacing w:before="200" w:after="0"/>
       <w:outlineLvl w:val="5"/>
     </w:pPr>
     <w:rPr>
-      <w:rFonts w:asciiTheme="majorHAnsi" w:eastAsiaTheme="majorEastAsia" w:hAnsiTheme="majorHAnsi" w:cstheme="majorBidi"/>
+      <w:rFonts w:ascii="Calibri" w:hAnsi="Calibri" w:eastAsia="" w:cs="" w:asciiTheme="majorHAnsi" w:cstheme="majorBidi" w:eastAsiaTheme="majorEastAsia" w:hAnsiTheme="majorHAnsi"/>
       <w:color w:val="4F81BD" w:themeColor="accent1"/>
       <w:sz w:val="24"/>
       <w:szCs w:val="24"/>
@@ -604,18 +582,18 @@
   <w:style w:type="paragraph" w:styleId="Heading7">
     <w:name w:val="Heading 7"/>
     <w:basedOn w:val="Normal"/>
-    <w:next w:val="BodyText"/>
+    <w:next w:val="TextBody"/>
     <w:uiPriority w:val="9"/>
     <w:unhideWhenUsed/>
     <w:qFormat/>
     <w:pPr>
-      <w:keepNext/>
+      <w:keepNext w:val="true"/>
       <w:keepLines/>
       <w:spacing w:before="200" w:after="0"/>
       <w:outlineLvl w:val="6"/>
     </w:pPr>
     <w:rPr>
-      <w:rFonts w:asciiTheme="majorHAnsi" w:eastAsiaTheme="majorEastAsia" w:hAnsiTheme="majorHAnsi" w:cstheme="majorBidi"/>
+      <w:rFonts w:ascii="Calibri" w:hAnsi="Calibri" w:eastAsia="" w:cs="" w:asciiTheme="majorHAnsi" w:cstheme="majorBidi" w:eastAsiaTheme="majorEastAsia" w:hAnsiTheme="majorHAnsi"/>
       <w:color w:val="4F81BD" w:themeColor="accent1"/>
       <w:sz w:val="24"/>
       <w:szCs w:val="24"/>
@@ -624,18 +602,18 @@
   <w:style w:type="paragraph" w:styleId="Heading8">
     <w:name w:val="Heading 8"/>
     <w:basedOn w:val="Normal"/>
-    <w:next w:val="BodyText"/>
+    <w:next w:val="TextBody"/>
     <w:uiPriority w:val="9"/>
     <w:unhideWhenUsed/>
     <w:qFormat/>
     <w:pPr>
-      <w:keepNext/>
+      <w:keepNext w:val="true"/>
       <w:keepLines/>
       <w:spacing w:before="200" w:after="0"/>
       <w:outlineLvl w:val="7"/>
     </w:pPr>
     <w:rPr>
-      <w:rFonts w:asciiTheme="majorHAnsi" w:eastAsiaTheme="majorEastAsia" w:hAnsiTheme="majorHAnsi" w:cstheme="majorBidi"/>
+      <w:rFonts w:ascii="Calibri" w:hAnsi="Calibri" w:eastAsia="" w:cs="" w:asciiTheme="majorHAnsi" w:cstheme="majorBidi" w:eastAsiaTheme="majorEastAsia" w:hAnsiTheme="majorHAnsi"/>
       <w:color w:val="4F81BD" w:themeColor="accent1"/>
       <w:sz w:val="24"/>
       <w:szCs w:val="24"/>
@@ -644,53 +622,358 @@
   <w:style w:type="paragraph" w:styleId="Heading9">
     <w:name w:val="Heading 9"/>
     <w:basedOn w:val="Normal"/>
-    <w:next w:val="BodyText"/>
+    <w:next w:val="TextBody"/>
     <w:uiPriority w:val="9"/>
     <w:unhideWhenUsed/>
     <w:qFormat/>
     <w:pPr>
-      <w:keepNext/>
+      <w:keepNext w:val="true"/>
       <w:keepLines/>
       <w:spacing w:before="200" w:after="0"/>
       <w:outlineLvl w:val="8"/>
     </w:pPr>
     <w:rPr>
-      <w:rFonts w:asciiTheme="majorHAnsi" w:eastAsiaTheme="majorEastAsia" w:hAnsiTheme="majorHAnsi" w:cstheme="majorBidi"/>
+      <w:rFonts w:ascii="Calibri" w:hAnsi="Calibri" w:eastAsia="" w:cs="" w:asciiTheme="majorHAnsi" w:cstheme="majorBidi" w:eastAsiaTheme="majorEastAsia" w:hAnsiTheme="majorHAnsi"/>
       <w:color w:val="4F81BD" w:themeColor="accent1"/>
       <w:sz w:val="24"/>
       <w:szCs w:val="24"/>
     </w:rPr>
   </w:style>
+  <w:style w:type="character" w:styleId="DefaultParagraphFont" w:default="1">
+    <w:name w:val="Default Paragraph Font"/>
+    <w:semiHidden/>
+    <w:unhideWhenUsed/>
+    <w:qFormat/>
+    <w:rPr/>
+  </w:style>
+  <w:style w:type="character" w:styleId="BodyTextChar" w:customStyle="1">
+    <w:name w:val="Body Text Char"/>
+    <w:basedOn w:val="DefaultParagraphFont"/>
+    <w:link w:val="BodyText"/>
+    <w:qFormat/>
+    <w:rPr/>
+  </w:style>
+  <w:style w:type="character" w:styleId="VerbatimChar" w:customStyle="1">
+    <w:name w:val="Verbatim Char"/>
+    <w:basedOn w:val="BodyTextChar"/>
+    <w:qFormat/>
+    <w:rPr>
+      <w:rFonts w:ascii="Consolas" w:hAnsi="Consolas"/>
+      <w:sz w:val="22"/>
+    </w:rPr>
+  </w:style>
+  <w:style w:type="character" w:styleId="FootnoteCharacters">
+    <w:name w:val="Footnote Characters"/>
+    <w:basedOn w:val="BodyTextChar"/>
+    <w:qFormat/>
+    <w:rPr>
+      <w:vertAlign w:val="superscript"/>
+    </w:rPr>
+  </w:style>
+  <w:style w:type="character" w:styleId="FootnoteAnchor">
+    <w:name w:val="Footnote Anchor"/>
+    <w:rPr>
+      <w:vertAlign w:val="superscript"/>
+    </w:rPr>
+  </w:style>
+  <w:style w:type="character" w:styleId="InternetLink">
+    <w:name w:val="Hyperlink"/>
+    <w:basedOn w:val="BodyTextChar"/>
+    <w:rPr>
+      <w:color w:val="4F81BD" w:themeColor="accent1"/>
+    </w:rPr>
+  </w:style>
+  <w:style w:type="character" w:styleId="EndnoteAnchor">
+    <w:name w:val="Endnote Anchor"/>
+    <w:rPr>
+      <w:vertAlign w:val="superscript"/>
+    </w:rPr>
+  </w:style>
+  <w:style w:type="character" w:styleId="EndnoteCharacters">
+    <w:name w:val="Endnote Characters"/>
+    <w:qFormat/>
+    <w:rPr/>
+  </w:style>
+  <w:style w:type="paragraph" w:styleId="Heading">
+    <w:name w:val="Heading"/>
+    <w:basedOn w:val="Normal"/>
+    <w:next w:val="TextBody"/>
+    <w:qFormat/>
+    <w:pPr>
+      <w:keepNext w:val="true"/>
+      <w:spacing w:before="240" w:after="120"/>
+    </w:pPr>
+    <w:rPr>
+      <w:rFonts w:ascii="Liberation Sans" w:hAnsi="Liberation Sans" w:eastAsia="Noto Sans CJK SC" w:cs="Lohit Devanagari"/>
+      <w:sz w:val="28"/>
+      <w:szCs w:val="28"/>
+    </w:rPr>
+  </w:style>
+  <w:style w:type="paragraph" w:styleId="TextBody">
+    <w:name w:val="Body Text"/>
+    <w:basedOn w:val="Normal"/>
+    <w:link w:val="BodyTextChar"/>
+    <w:qFormat/>
+    <w:pPr>
+      <w:spacing w:before="180" w:after="180"/>
+    </w:pPr>
+    <w:rPr/>
+  </w:style>
+  <w:style w:type="paragraph" w:styleId="List">
+    <w:name w:val="List"/>
+    <w:basedOn w:val="TextBody"/>
+    <w:pPr/>
+    <w:rPr>
+      <w:rFonts w:cs="Lohit Devanagari"/>
+    </w:rPr>
+  </w:style>
+  <w:style w:type="paragraph" w:styleId="Caption">
+    <w:name w:val="Caption"/>
+    <w:basedOn w:val="Normal"/>
+    <w:link w:val="BodyTextChar"/>
+    <w:qFormat/>
+    <w:pPr>
+      <w:spacing w:before="0" w:after="120"/>
+    </w:pPr>
+    <w:rPr>
+      <w:i/>
+    </w:rPr>
+  </w:style>
+  <w:style w:type="paragraph" w:styleId="Index">
+    <w:name w:val="Index"/>
+    <w:basedOn w:val="Normal"/>
+    <w:qFormat/>
+    <w:pPr>
+      <w:suppressLineNumbers/>
+    </w:pPr>
+    <w:rPr>
+      <w:rFonts w:cs="Lohit Devanagari"/>
+    </w:rPr>
+  </w:style>
+  <w:style w:type="paragraph" w:styleId="FirstParagraph" w:customStyle="1">
+    <w:name w:val="First Paragraph"/>
+    <w:basedOn w:val="TextBody"/>
+    <w:next w:val="TextBody"/>
+    <w:qFormat/>
+    <w:pPr/>
+    <w:rPr/>
+  </w:style>
+  <w:style w:type="paragraph" w:styleId="Compact" w:customStyle="1">
+    <w:name w:val="Compact"/>
+    <w:basedOn w:val="TextBody"/>
+    <w:qFormat/>
+    <w:pPr>
+      <w:spacing w:before="36" w:after="36"/>
+    </w:pPr>
+    <w:rPr/>
+  </w:style>
+  <w:style w:type="paragraph" w:styleId="Title">
+    <w:name w:val="Title"/>
+    <w:basedOn w:val="Normal"/>
+    <w:next w:val="TextBody"/>
+    <w:qFormat/>
+    <w:pPr>
+      <w:keepNext w:val="true"/>
+      <w:keepLines/>
+      <w:spacing w:before="480" w:after="240"/>
+      <w:jc w:val="center"/>
+    </w:pPr>
+    <w:rPr>
+      <w:rFonts w:ascii="Calibri" w:hAnsi="Calibri" w:eastAsia="" w:cs="" w:asciiTheme="majorHAnsi" w:cstheme="majorBidi" w:eastAsiaTheme="majorEastAsia" w:hAnsiTheme="majorHAnsi"/>
+      <w:b/>
+      <w:bCs/>
+      <w:color w:val="345A8A" w:themeColor="accent1" w:themeShade="b5"/>
+      <w:sz w:val="36"/>
+      <w:szCs w:val="36"/>
+    </w:rPr>
+  </w:style>
+  <w:style w:type="paragraph" w:styleId="Subtitle">
+    <w:name w:val="Subtitle"/>
+    <w:basedOn w:val="Title"/>
+    <w:next w:val="TextBody"/>
+    <w:qFormat/>
+    <w:pPr>
+      <w:keepNext w:val="true"/>
+      <w:keepLines/>
+      <w:spacing w:before="240" w:after="240"/>
+      <w:jc w:val="center"/>
+    </w:pPr>
+    <w:rPr>
+      <w:sz w:val="30"/>
+      <w:szCs w:val="30"/>
+    </w:rPr>
+  </w:style>
+  <w:style w:type="paragraph" w:styleId="Author" w:customStyle="1">
+    <w:name w:val="Author"/>
+    <w:next w:val="TextBody"/>
+    <w:qFormat/>
+    <w:pPr>
+      <w:keepNext w:val="true"/>
+      <w:keepLines/>
+      <w:widowControl/>
+      <w:bidi w:val="0"/>
+      <w:spacing w:before="0" w:after="200"/>
+      <w:jc w:val="center"/>
+    </w:pPr>
+    <w:rPr>
+      <w:rFonts w:ascii="Cambria" w:hAnsi="Cambria" w:eastAsia="Cambria" w:cs="" w:asciiTheme="minorHAnsi" w:cstheme="minorBidi" w:eastAsiaTheme="minorHAnsi" w:hAnsiTheme="minorHAnsi"/>
+      <w:color w:val="auto"/>
+      <w:kern w:val="0"/>
+      <w:sz w:val="24"/>
+      <w:szCs w:val="24"/>
+      <w:lang w:val="en-US" w:eastAsia="en-US" w:bidi="ar-SA"/>
+    </w:rPr>
+  </w:style>
+  <w:style w:type="paragraph" w:styleId="Date">
+    <w:name w:val="Date"/>
+    <w:next w:val="TextBody"/>
+    <w:qFormat/>
+    <w:pPr>
+      <w:keepNext w:val="true"/>
+      <w:keepLines/>
+      <w:widowControl/>
+      <w:bidi w:val="0"/>
+      <w:spacing w:before="0" w:after="200"/>
+      <w:jc w:val="center"/>
+    </w:pPr>
+    <w:rPr>
+      <w:rFonts w:ascii="Cambria" w:hAnsi="Cambria" w:eastAsia="Cambria" w:cs="" w:asciiTheme="minorHAnsi" w:cstheme="minorBidi" w:eastAsiaTheme="minorHAnsi" w:hAnsiTheme="minorHAnsi"/>
+      <w:color w:val="auto"/>
+      <w:kern w:val="0"/>
+      <w:sz w:val="24"/>
+      <w:szCs w:val="24"/>
+      <w:lang w:val="en-US" w:eastAsia="en-US" w:bidi="ar-SA"/>
+    </w:rPr>
+  </w:style>
+  <w:style w:type="paragraph" w:styleId="Abstract" w:customStyle="1">
+    <w:name w:val="Abstract"/>
+    <w:basedOn w:val="Normal"/>
+    <w:next w:val="TextBody"/>
+    <w:qFormat/>
+    <w:pPr>
+      <w:keepNext w:val="true"/>
+      <w:keepLines/>
+      <w:spacing w:before="300" w:after="300"/>
+    </w:pPr>
+    <w:rPr>
+      <w:sz w:val="20"/>
+      <w:szCs w:val="20"/>
+    </w:rPr>
+  </w:style>
+  <w:style w:type="paragraph" w:styleId="Bibliography">
+    <w:name w:val="Bibliography"/>
+    <w:basedOn w:val="Normal"/>
+    <w:qFormat/>
+    <w:pPr/>
+    <w:rPr/>
+  </w:style>
   <w:style w:type="paragraph" w:styleId="BlockText">
     <w:name w:val="Block Text"/>
-    <w:basedOn w:val="BodyText"/>
-    <w:next w:val="BodyText"/>
+    <w:basedOn w:val="TextBody"/>
+    <w:next w:val="TextBody"/>
     <w:uiPriority w:val="9"/>
     <w:unhideWhenUsed/>
     <w:qFormat/>
     <w:pPr>
       <w:spacing w:before="100" w:after="100"/>
-      <w:ind w:firstLine="0"/>
-    </w:pPr>
-    <w:rPr>
-      <w:rFonts w:asciiTheme="majorHAnsi" w:eastAsiaTheme="majorEastAsia" w:hAnsiTheme="majorHAnsi" w:cstheme="majorBidi"/>
+      <w:ind w:hanging="0"/>
+    </w:pPr>
+    <w:rPr>
+      <w:rFonts w:ascii="Calibri" w:hAnsi="Calibri" w:eastAsia="" w:cs="" w:asciiTheme="majorHAnsi" w:cstheme="majorBidi" w:eastAsiaTheme="majorEastAsia" w:hAnsiTheme="majorHAnsi"/>
       <w:bCs/>
       <w:sz w:val="20"/>
       <w:szCs w:val="20"/>
     </w:rPr>
   </w:style>
-  <w:style w:type="paragraph" w:styleId="FootnoteText">
+  <w:style w:type="paragraph" w:styleId="Footnote">
     <w:name w:val="Footnote Text"/>
     <w:basedOn w:val="Normal"/>
-    <w:next w:val="FootnoteText"/>
     <w:uiPriority w:val="9"/>
     <w:unhideWhenUsed/>
     <w:qFormat/>
-  </w:style>
-  <w:style w:type="character" w:default="1" w:styleId="DefaultParagraphFont">
-    <w:name w:val="Default Paragraph Font"/>
-    <w:semiHidden/>
+    <w:pPr/>
+    <w:rPr/>
+  </w:style>
+  <w:style w:type="paragraph" w:styleId="DefinitionTerm" w:customStyle="1">
+    <w:name w:val="Definition Term"/>
+    <w:basedOn w:val="Normal"/>
+    <w:next w:val="Definition"/>
+    <w:qFormat/>
+    <w:pPr>
+      <w:keepNext w:val="true"/>
+      <w:keepLines/>
+      <w:spacing w:before="0" w:after="0"/>
+    </w:pPr>
+    <w:rPr>
+      <w:b/>
+    </w:rPr>
+  </w:style>
+  <w:style w:type="paragraph" w:styleId="Definition" w:customStyle="1">
+    <w:name w:val="Definition"/>
+    <w:basedOn w:val="Normal"/>
+    <w:qFormat/>
+    <w:pPr/>
+    <w:rPr/>
+  </w:style>
+  <w:style w:type="paragraph" w:styleId="TableCaption" w:customStyle="1">
+    <w:name w:val="Table Caption"/>
+    <w:basedOn w:val="Caption"/>
+    <w:qFormat/>
+    <w:pPr>
+      <w:keepNext w:val="true"/>
+    </w:pPr>
+    <w:rPr/>
+  </w:style>
+  <w:style w:type="paragraph" w:styleId="ImageCaption" w:customStyle="1">
+    <w:name w:val="Image Caption"/>
+    <w:basedOn w:val="Caption"/>
+    <w:qFormat/>
+    <w:pPr/>
+    <w:rPr/>
+  </w:style>
+  <w:style w:type="paragraph" w:styleId="Figure" w:customStyle="1">
+    <w:name w:val="Figure"/>
+    <w:basedOn w:val="Normal"/>
+    <w:qFormat/>
+    <w:pPr/>
+    <w:rPr/>
+  </w:style>
+  <w:style w:type="paragraph" w:styleId="CaptionedFigure" w:customStyle="1">
+    <w:name w:val="Captioned Figure"/>
+    <w:basedOn w:val="Figure"/>
+    <w:qFormat/>
+    <w:pPr>
+      <w:keepNext w:val="true"/>
+    </w:pPr>
+    <w:rPr/>
+  </w:style>
+  <w:style w:type="paragraph" w:styleId="TOCHeading">
+    <w:name w:val="TOC Heading"/>
+    <w:basedOn w:val="Heading1"/>
+    <w:next w:val="TextBody"/>
+    <w:uiPriority w:val="39"/>
     <w:unhideWhenUsed/>
+    <w:qFormat/>
+    <w:pPr>
+      <w:spacing w:lineRule="auto" w:line="259" w:before="240" w:after="0"/>
+    </w:pPr>
+    <w:rPr>
+      <w:rFonts w:ascii="Calibri" w:hAnsi="Calibri" w:eastAsia="" w:cs="" w:asciiTheme="majorHAnsi" w:cstheme="majorBidi" w:eastAsiaTheme="majorEastAsia" w:hAnsiTheme="majorHAnsi"/>
+      <w:b w:val="false"/>
+      <w:bCs w:val="false"/>
+      <w:color w:val="365F91" w:themeColor="accent1" w:themeShade="bf"/>
+    </w:rPr>
+  </w:style>
+  <w:style w:type="paragraph" w:styleId="Metadata">
+    <w:name w:val="metadata"/>
+    <w:basedOn w:val="TextBody"/>
+    <w:qFormat/>
+    <w:pPr/>
+    <w:rPr>
+      <w:i/>
+      <w:iCs/>
+      <w:color w:val="666666"/>
+    </w:rPr>
   </w:style>
   <w:style w:type="table" w:default="1" w:styleId="Table">
     <w:name w:val="Table"/>
@@ -699,7 +982,6 @@
     <w:unhideWhenUsed/>
     <w:qFormat/>
     <w:tblPr>
-      <w:tblInd w:w="0" w:type="dxa"/>
       <w:tblCellMar>
         <w:top w:w="0" w:type="dxa"/>
         <w:left w:w="108" w:type="dxa"/>
@@ -708,100 +990,14 @@
       </w:tblCellMar>
     </w:tblPr>
   </w:style>
-  <w:style w:type="paragraph" w:customStyle="1" w:styleId="DefinitionTerm">
-    <w:name w:val="Definition Term"/>
-    <w:basedOn w:val="Normal"/>
-    <w:next w:val="Definition"/>
-    <w:pPr>
-      <w:keepNext/>
-      <w:keepLines/>
-      <w:spacing w:after="0"/>
-    </w:pPr>
-    <w:rPr>
-      <w:b/>
-    </w:rPr>
-  </w:style>
-  <w:style w:type="paragraph" w:customStyle="1" w:styleId="Definition">
-    <w:name w:val="Definition"/>
-    <w:basedOn w:val="Normal"/>
-  </w:style>
-  <w:style w:type="paragraph" w:styleId="Caption">
-    <w:name w:val="Caption"/>
-    <w:basedOn w:val="Normal"/>
-    <w:link w:val="BodyTextChar"/>
-    <w:pPr>
-      <w:spacing w:before="0" w:after="120"/>
-    </w:pPr>
-    <w:rPr>
-      <w:i/>
-    </w:rPr>
-  </w:style>
-  <w:style w:type="paragraph" w:customStyle="1" w:styleId="TableCaption">
-    <w:name w:val="Table Caption"/>
-    <w:basedOn w:val="Caption"/>
-    <w:pPr>
-      <w:keepNext/>
-    </w:pPr>
-  </w:style>
-  <w:style w:type="paragraph" w:customStyle="1" w:styleId="ImageCaption">
-    <w:name w:val="Image Caption"/>
-    <w:basedOn w:val="Caption"/>
-  </w:style>
-  <w:style w:type="paragraph" w:customStyle="1" w:styleId="Figure">
-    <w:name w:val="Figure"/>
-    <w:basedOn w:val="Normal"/>
-  </w:style>
-  <w:style w:type="paragraph" w:customStyle="1" w:styleId="CaptionedFigure">
-    <w:name w:val="Captioned Figure"/>
-    <w:basedOn w:val="Figure"/>
-    <w:pPr>
-      <w:keepNext/>
-    </w:pPr>
-  </w:style>
-  <w:style w:type="character" w:customStyle="1" w:styleId="BodyTextChar">
-    <w:name w:val="Body Text Char"/>
-    <w:basedOn w:val="DefaultParagraphFont"/>
-    <w:link w:val="BodyText"/>
-  </w:style>
-  <w:style w:type="character" w:customStyle="1" w:styleId="VerbatimChar">
-    <w:name w:val="Verbatim Char"/>
+  <w:style w:type="paragraph" w:customStyle="1" w:styleId="example1">
+    <w:name w:val="example1"/>
+    <w:basedOn w:val="BodyText"/>
+    <w:qFormat/>
+  </w:style>
+  <w:style w:type="character" w:customStyle="1" w:styleId="example2">
+    <w:name w:val="example2"/>
     <w:basedOn w:val="BodyTextChar"/>
-    <w:rPr>
-      <w:rFonts w:ascii="Consolas" w:hAnsi="Consolas"/>
-      <w:sz w:val="22"/>
-    </w:rPr>
-  </w:style>
-  <w:style w:type="character" w:styleId="FootnoteReference">
-    <w:name w:val="Footnote Reference"/>
-    <w:basedOn w:val="BodyTextChar"/>
-    <w:rPr>
-      <w:vertAlign w:val="superscript"/>
-    </w:rPr>
-  </w:style>
-  <w:style w:type="character" w:styleId="Hyperlink">
-    <w:name w:val="Hyperlink"/>
-    <w:basedOn w:val="BodyTextChar"/>
-    <w:rPr>
-      <w:color w:val="4F81BD" w:themeColor="accent1"/>
-    </w:rPr>
-  </w:style>
-  <w:style w:type="paragraph" w:styleId="TOCHeading">
-    <w:name w:val="TOC Heading"/>
-    <w:basedOn w:val="Heading1"/>
-    <w:next w:val="BodyText"/>
-    <w:uiPriority w:val="39"/>
-    <w:unhideWhenUsed/>
-    <w:qFormat/>
-    <w:pPr>
-      <w:spacing w:before="240" w:line="259" w:lineRule="auto"/>
-      <w:outlineLvl w:val="9"/>
-    </w:pPr>
-    <w:rPr>
-      <w:rFonts w:asciiTheme="majorHAnsi" w:eastAsiaTheme="majorEastAsia" w:hAnsiTheme="majorHAnsi" w:cstheme="majorBidi"/>
-      <w:b w:val="0"/>
-      <w:bCs w:val="0"/>
-      <w:color w:val="365F91" w:themeColor="accent1" w:themeShade="BF"/>
-    </w:rPr>
   </w:style>
   <w:style w:type="paragraph" w:customStyle="1" w:styleId="SourceCode">
     <w:name w:val="Source Code"/>

</xml_diff>